<commit_message>
new images and cert
</commit_message>
<xml_diff>
--- a/Resume/Michael Charara Resume_.docx
+++ b/Resume/Michael Charara Resume_.docx
@@ -488,6 +488,27 @@
         </w:rPr>
         <w:t>Professional Experience</w:t>
       </w:r>
+      <w:r>
+        <w:rPr>
+          <w:rFonts w:asciiTheme="majorHAnsi" w:hAnsiTheme="majorHAnsi"/>
+          <w:b/>
+          <w:sz w:val="28"/>
+          <w:szCs w:val="28"/>
+        </w:rPr>
+        <w:t xml:space="preserve"> </w:t>
+      </w:r>
+      <w:hyperlink r:id="rId15" w:history="1">
+        <w:r>
+          <w:rPr>
+            <w:rStyle w:val="Hyperlink"/>
+            <w:rFonts w:asciiTheme="majorHAnsi" w:hAnsiTheme="majorHAnsi"/>
+            <w:bCs/>
+            <w:sz w:val="18"/>
+            <w:szCs w:val="18"/>
+          </w:rPr>
+          <w:t>https://www.netdevmike.com/about</w:t>
+        </w:r>
+      </w:hyperlink>
     </w:p>
     <w:p>
       <w:pPr>
@@ -779,7 +800,25 @@
           <w:sz w:val="22"/>
           <w:szCs w:val="22"/>
         </w:rPr>
-        <w:t>Research included conducting protein quantifications, gel electrophoresis, western blots, buffer preparations, autoclaving, cell cultures, scanning films/Image J, cryopreservation of cells, cryostoring cells, and casting polyacrylamide gels.</w:t>
+        <w:t xml:space="preserve">Research included conducting protein quantifications, gel electrophoresis, western blots, buffer preparations, autoclaving, cell cultures, scanning films/Image J, cryopreservation of cells, </w:t>
+      </w:r>
+      <w:proofErr w:type="spellStart"/>
+      <w:r>
+        <w:rPr>
+          <w:rFonts w:asciiTheme="majorHAnsi" w:eastAsia="Calibri" w:hAnsiTheme="majorHAnsi"/>
+          <w:sz w:val="22"/>
+          <w:szCs w:val="22"/>
+        </w:rPr>
+        <w:t>cryostoring</w:t>
+      </w:r>
+      <w:proofErr w:type="spellEnd"/>
+      <w:r>
+        <w:rPr>
+          <w:rFonts w:asciiTheme="majorHAnsi" w:eastAsia="Calibri" w:hAnsiTheme="majorHAnsi"/>
+          <w:sz w:val="22"/>
+          <w:szCs w:val="22"/>
+        </w:rPr>
+        <w:t xml:space="preserve"> cells, and casting polyacrylamide gels.</w:t>
       </w:r>
     </w:p>
     <w:p>
@@ -801,7 +840,25 @@
           <w:sz w:val="22"/>
           <w:szCs w:val="22"/>
         </w:rPr>
-        <w:t>Reagent solutions included bicinchoninic acid solutions and copper (ll) sulfate solutions.</w:t>
+        <w:t>Reagent solutions included bicinchoninic acid solutions and copper (</w:t>
+      </w:r>
+      <w:proofErr w:type="spellStart"/>
+      <w:r>
+        <w:rPr>
+          <w:rFonts w:asciiTheme="majorHAnsi" w:eastAsia="Calibri" w:hAnsiTheme="majorHAnsi"/>
+          <w:sz w:val="22"/>
+          <w:szCs w:val="22"/>
+        </w:rPr>
+        <w:t>ll</w:t>
+      </w:r>
+      <w:proofErr w:type="spellEnd"/>
+      <w:r>
+        <w:rPr>
+          <w:rFonts w:asciiTheme="majorHAnsi" w:eastAsia="Calibri" w:hAnsiTheme="majorHAnsi"/>
+          <w:sz w:val="22"/>
+          <w:szCs w:val="22"/>
+        </w:rPr>
+        <w:t>) sulfate solutions.</w:t>
       </w:r>
     </w:p>
     <w:p>
@@ -1018,6 +1075,27 @@
         <w:lastRenderedPageBreak/>
         <w:t>Work Projects</w:t>
       </w:r>
+      <w:r>
+        <w:rPr>
+          <w:rFonts w:asciiTheme="majorHAnsi" w:eastAsia="Calibri" w:hAnsiTheme="majorHAnsi"/>
+          <w:b/>
+          <w:bCs/>
+          <w:sz w:val="22"/>
+          <w:szCs w:val="22"/>
+          <w:u w:val="single"/>
+        </w:rPr>
+        <w:t xml:space="preserve"> </w:t>
+      </w:r>
+      <w:hyperlink r:id="rId16" w:history="1">
+        <w:r>
+          <w:rPr>
+            <w:rStyle w:val="Hyperlink"/>
+            <w:rFonts w:asciiTheme="majorHAnsi" w:eastAsia="Calibri" w:hAnsiTheme="majorHAnsi"/>
+            <w:szCs w:val="16"/>
+          </w:rPr>
+          <w:t>https://www.netdevmike.com/portfolio</w:t>
+        </w:r>
+      </w:hyperlink>
     </w:p>
     <w:p>
       <w:pPr>
@@ -1049,7 +1127,7 @@
         </w:rPr>
         <w:t xml:space="preserve">Cisco   </w:t>
       </w:r>
-      <w:hyperlink r:id="rId15" w:history="1">
+      <w:hyperlink r:id="rId17" w:history="1">
         <w:r>
           <w:rPr>
             <w:rStyle w:val="Hyperlink"/>
@@ -1199,7 +1277,7 @@
         </w:rPr>
         <w:br/>
       </w:r>
-      <w:hyperlink r:id="rId16" w:history="1">
+      <w:hyperlink r:id="rId18" w:history="1">
         <w:r>
           <w:rPr>
             <w:rStyle w:val="Hyperlink"/>
@@ -1330,7 +1408,7 @@
           <w:szCs w:val="22"/>
         </w:rPr>
       </w:pPr>
-      <w:hyperlink r:id="rId17" w:history="1">
+      <w:hyperlink r:id="rId19" w:history="1">
         <w:r>
           <w:rPr>
             <w:rStyle w:val="Hyperlink"/>
@@ -1553,7 +1631,25 @@
           <w:sz w:val="22"/>
           <w:szCs w:val="22"/>
         </w:rPr>
-        <w:t>Built docker image, pushed lates docker image to dockerhub, pulled image from docker hub, deployed docker image into Kubernetes Cluster</w:t>
+        <w:t xml:space="preserve">Built docker image, pushed lates docker image to </w:t>
+      </w:r>
+      <w:proofErr w:type="spellStart"/>
+      <w:r>
+        <w:rPr>
+          <w:rFonts w:asciiTheme="majorHAnsi" w:eastAsia="Calibri" w:hAnsiTheme="majorHAnsi"/>
+          <w:sz w:val="22"/>
+          <w:szCs w:val="22"/>
+        </w:rPr>
+        <w:t>dockerhub</w:t>
+      </w:r>
+      <w:proofErr w:type="spellEnd"/>
+      <w:r>
+        <w:rPr>
+          <w:rFonts w:asciiTheme="majorHAnsi" w:eastAsia="Calibri" w:hAnsiTheme="majorHAnsi"/>
+          <w:sz w:val="22"/>
+          <w:szCs w:val="22"/>
+        </w:rPr>
+        <w:t>, pulled image from docker hub, deployed docker image into Kubernetes Cluster</w:t>
       </w:r>
     </w:p>
     <w:p>
@@ -1750,7 +1846,7 @@
           <w:szCs w:val="22"/>
         </w:rPr>
       </w:pPr>
-      <w:hyperlink r:id="rId18" w:history="1">
+      <w:hyperlink r:id="rId20" w:history="1">
         <w:r>
           <w:rPr>
             <w:rStyle w:val="Hyperlink"/>
@@ -1938,20 +2034,6 @@
           <w:sz w:val="28"/>
           <w:szCs w:val="28"/>
         </w:rPr>
-      </w:pPr>
-      <w:r>
-        <w:rPr>
-          <w:rFonts w:asciiTheme="majorHAnsi" w:hAnsiTheme="majorHAnsi"/>
-          <w:b/>
-          <w:sz w:val="28"/>
-          <w:szCs w:val="28"/>
-        </w:rPr>
-        <w:lastRenderedPageBreak/>
-        <w:t>Education &amp; Certifications</w:t>
-      </w:r>
-    </w:p>
-    <w:p>
-      <w:pPr>
         <w:sectPr>
           <w:type w:val="continuous"/>
           <w:pgSz w:w="12240" w:h="15840"/>
@@ -1961,6 +2043,33 @@
           <w:docGrid w:linePitch="360"/>
         </w:sectPr>
       </w:pPr>
+      <w:r>
+        <w:rPr>
+          <w:rFonts w:asciiTheme="majorHAnsi" w:hAnsiTheme="majorHAnsi"/>
+          <w:b/>
+          <w:sz w:val="28"/>
+          <w:szCs w:val="28"/>
+        </w:rPr>
+        <w:lastRenderedPageBreak/>
+        <w:t>Education &amp; Certifications</w:t>
+      </w:r>
+      <w:r>
+        <w:rPr>
+          <w:rFonts w:asciiTheme="majorHAnsi" w:hAnsiTheme="majorHAnsi"/>
+          <w:b/>
+          <w:sz w:val="28"/>
+          <w:szCs w:val="28"/>
+        </w:rPr>
+        <w:t xml:space="preserve"> </w:t>
+      </w:r>
+      <w:hyperlink r:id="rId21" w:history="1">
+        <w:r>
+          <w:rPr>
+            <w:rStyle w:val="Hyperlink"/>
+          </w:rPr>
+          <w:t>https://www.netdevmike.com/about</w:t>
+        </w:r>
+      </w:hyperlink>
     </w:p>
     <w:p>
       <w:r>
@@ -2284,6 +2393,19 @@
         </w:rPr>
         <w:t xml:space="preserve"> </w:t>
       </w:r>
+      <w:hyperlink r:id="rId22" w:history="1">
+        <w:r>
+          <w:rPr>
+            <w:rStyle w:val="Hyperlink"/>
+            <w:rFonts w:ascii="Bell MT" w:eastAsia="Calibri" w:hAnsi="Bell MT"/>
+            <w:bCs/>
+            <w:iCs/>
+            <w:sz w:val="22"/>
+            <w:szCs w:val="22"/>
+          </w:rPr>
+          <w:t>https://www.netdevmike.com/about</w:t>
+        </w:r>
+      </w:hyperlink>
       <w:r>
         <w:rPr>
           <w:rFonts w:ascii="Bell MT" w:eastAsia="Calibri" w:hAnsi="Bell MT"/>
@@ -2415,6 +2537,68 @@
           <w:szCs w:val="22"/>
         </w:rPr>
         <w:t xml:space="preserve"> 2022</w:t>
+      </w:r>
+    </w:p>
+    <w:p>
+      <w:pPr>
+        <w:rPr>
+          <w:rFonts w:asciiTheme="majorHAnsi" w:eastAsia="Calibri" w:hAnsiTheme="majorHAnsi"/>
+          <w:bCs/>
+          <w:iCs/>
+          <w:sz w:val="22"/>
+          <w:szCs w:val="22"/>
+        </w:rPr>
+      </w:pPr>
+      <w:r>
+        <w:rPr>
+          <w:rFonts w:asciiTheme="majorHAnsi" w:eastAsia="Calibri" w:hAnsiTheme="majorHAnsi"/>
+          <w:bCs/>
+          <w:iCs/>
+          <w:sz w:val="22"/>
+          <w:szCs w:val="22"/>
+        </w:rPr>
+        <w:t>30 Days of Postman – For Developers</w:t>
+      </w:r>
+      <w:r>
+        <w:rPr>
+          <w:rFonts w:asciiTheme="majorHAnsi" w:eastAsia="Calibri" w:hAnsiTheme="majorHAnsi"/>
+          <w:bCs/>
+          <w:iCs/>
+          <w:sz w:val="22"/>
+          <w:szCs w:val="22"/>
+        </w:rPr>
+        <w:tab/>
+      </w:r>
+      <w:r>
+        <w:rPr>
+          <w:rFonts w:asciiTheme="majorHAnsi" w:eastAsia="Calibri" w:hAnsiTheme="majorHAnsi"/>
+          <w:bCs/>
+          <w:iCs/>
+          <w:sz w:val="22"/>
+          <w:szCs w:val="22"/>
+        </w:rPr>
+        <w:tab/>
+      </w:r>
+      <w:r>
+        <w:rPr>
+          <w:rFonts w:asciiTheme="majorHAnsi" w:eastAsia="Calibri" w:hAnsiTheme="majorHAnsi"/>
+          <w:bCs/>
+          <w:iCs/>
+          <w:sz w:val="22"/>
+          <w:szCs w:val="22"/>
+        </w:rPr>
+        <w:tab/>
+      </w:r>
+      <w:r>
+        <w:rPr>
+          <w:rFonts w:asciiTheme="majorHAnsi" w:eastAsia="Calibri" w:hAnsiTheme="majorHAnsi"/>
+          <w:bCs/>
+          <w:iCs/>
+          <w:sz w:val="22"/>
+          <w:szCs w:val="22"/>
+        </w:rPr>
+        <w:tab/>
+        <w:t>February 2022</w:t>
       </w:r>
     </w:p>
     <w:p>
@@ -7290,12 +7474,6 @@
 </file>
 
 <file path=customXml/item1.xml><?xml version="1.0" encoding="utf-8"?>
-<p:properties xmlns:p="http://schemas.microsoft.com/office/2006/metadata/properties" xmlns:xsi="http://www.w3.org/2001/XMLSchema-instance" xmlns:pc="http://schemas.microsoft.com/office/infopath/2007/PartnerControls">
-  <documentManagement/>
-</p:properties>
-</file>
-
-<file path=customXml/item2.xml><?xml version="1.0" encoding="utf-8"?>
 <ct:contentTypeSchema xmlns:ct="http://schemas.microsoft.com/office/2006/metadata/contentType" xmlns:ma="http://schemas.microsoft.com/office/2006/metadata/properties/metaAttributes" ct:_="" ma:_="" ma:contentTypeName="Document" ma:contentTypeID="0x010100B07B0E05BFC57B499703539FAD5F030B" ma:contentTypeVersion="13" ma:contentTypeDescription="Create a new document." ma:contentTypeScope="" ma:versionID="5fab2cc0738314d67ec6da9436ec15f9">
   <xsd:schema xmlns:xsd="http://www.w3.org/2001/XMLSchema" xmlns:xs="http://www.w3.org/2001/XMLSchema" xmlns:p="http://schemas.microsoft.com/office/2006/metadata/properties" xmlns:ns3="37dab4ee-ca2c-4043-82a7-fee0865cae3c" xmlns:ns4="b28c0fb3-80d5-4178-8ea3-d57a6ace7a0c" targetNamespace="http://schemas.microsoft.com/office/2006/metadata/properties" ma:root="true" ma:fieldsID="8778cd759ce60437ad426585866976a7" ns3:_="" ns4:_="">
     <xsd:import namespace="37dab4ee-ca2c-4043-82a7-fee0865cae3c"/>
@@ -7518,6 +7696,12 @@
 </ct:contentTypeSchema>
 </file>
 
+<file path=customXml/item2.xml><?xml version="1.0" encoding="utf-8"?>
+<p:properties xmlns:p="http://schemas.microsoft.com/office/2006/metadata/properties" xmlns:xsi="http://www.w3.org/2001/XMLSchema-instance" xmlns:pc="http://schemas.microsoft.com/office/infopath/2007/PartnerControls">
+  <documentManagement/>
+</p:properties>
+</file>
+
 <file path=customXml/item3.xml><?xml version="1.0" encoding="utf-8"?>
 <?mso-contentType ?>
 <FormTemplates xmlns="http://schemas.microsoft.com/sharepoint/v3/contenttype/forms">
@@ -7528,15 +7712,6 @@
 </file>
 
 <file path=customXml/itemProps1.xml><?xml version="1.0" encoding="utf-8"?>
-<ds:datastoreItem xmlns:ds="http://schemas.openxmlformats.org/officeDocument/2006/customXml" ds:itemID="{2BB67A98-8EA4-433E-8174-5D3B69C80241}">
-  <ds:schemaRefs>
-    <ds:schemaRef ds:uri="http://schemas.microsoft.com/office/2006/metadata/properties"/>
-    <ds:schemaRef ds:uri="http://schemas.microsoft.com/office/infopath/2007/PartnerControls"/>
-  </ds:schemaRefs>
-</ds:datastoreItem>
-</file>
-
-<file path=customXml/itemProps2.xml><?xml version="1.0" encoding="utf-8"?>
 <ds:datastoreItem xmlns:ds="http://schemas.openxmlformats.org/officeDocument/2006/customXml" ds:itemID="{B301013D-71DE-44DC-A3CB-B6725C6D7D77}">
   <ds:schemaRefs>
     <ds:schemaRef ds:uri="http://schemas.microsoft.com/office/2006/metadata/contentType"/>
@@ -7555,6 +7730,15 @@
 </ds:datastoreItem>
 </file>
 
+<file path=customXml/itemProps2.xml><?xml version="1.0" encoding="utf-8"?>
+<ds:datastoreItem xmlns:ds="http://schemas.openxmlformats.org/officeDocument/2006/customXml" ds:itemID="{2BB67A98-8EA4-433E-8174-5D3B69C80241}">
+  <ds:schemaRefs>
+    <ds:schemaRef ds:uri="http://schemas.microsoft.com/office/2006/metadata/properties"/>
+    <ds:schemaRef ds:uri="http://schemas.microsoft.com/office/infopath/2007/PartnerControls"/>
+  </ds:schemaRefs>
+</ds:datastoreItem>
+</file>
+
 <file path=customXml/itemProps3.xml><?xml version="1.0" encoding="utf-8"?>
 <ds:datastoreItem xmlns:ds="http://schemas.openxmlformats.org/officeDocument/2006/customXml" ds:itemID="{AA45CC4E-B4FB-4C27-B174-DD439A963224}">
   <ds:schemaRefs>

</xml_diff>